<commit_message>
updated presentation + documentation with performance information
</commit_message>
<xml_diff>
--- a/FunctionalDerpendency/FunctionalDerp_docu.docx
+++ b/FunctionalDerpendency/FunctionalDerp_docu.docx
@@ -310,16 +310,86 @@
           <w:szCs w:val="24"/>
         </w:rPr>
       </w:pPr>
+      <w:r>
+        <w:rPr>
+          <w:rFonts w:ascii="Times New Roman" w:hAnsi="Times New Roman" w:cs="Times New Roman"/>
+          <w:sz w:val="24"/>
+          <w:szCs w:val="24"/>
+        </w:rPr>
+        <w:t xml:space="preserve">The </w:t>
+      </w:r>
+      <w:r>
+        <w:rPr>
+          <w:rFonts w:ascii="Times New Roman" w:hAnsi="Times New Roman" w:cs="Times New Roman"/>
+          <w:sz w:val="24"/>
+          <w:szCs w:val="24"/>
+        </w:rPr>
+        <w:t xml:space="preserve">performance is in line with the expectations, </w:t>
+      </w:r>
+      <w:r>
+        <w:rPr>
+          <w:rFonts w:ascii="Times New Roman" w:hAnsi="Times New Roman" w:cs="Times New Roman"/>
+          <w:sz w:val="24"/>
+          <w:szCs w:val="24"/>
+        </w:rPr>
+        <w:t xml:space="preserve">with the typical limitations of set based algorithms for functional dependency discovery, as the </w:t>
+      </w:r>
+      <w:proofErr w:type="spellStart"/>
+      <w:r>
+        <w:rPr>
+          <w:rFonts w:ascii="Times New Roman" w:hAnsi="Times New Roman" w:cs="Times New Roman"/>
+          <w:sz w:val="24"/>
+          <w:szCs w:val="24"/>
+        </w:rPr>
+        <w:t>FunctionalDerpendency</w:t>
+      </w:r>
+      <w:proofErr w:type="spellEnd"/>
+      <w:r>
+        <w:rPr>
+          <w:rFonts w:ascii="Times New Roman" w:hAnsi="Times New Roman" w:cs="Times New Roman"/>
+          <w:sz w:val="24"/>
+          <w:szCs w:val="24"/>
+        </w:rPr>
+        <w:t xml:space="preserve"> algorithm runs out of memory for relations with many columns and is slower than e.g. </w:t>
+      </w:r>
+      <w:proofErr w:type="spellStart"/>
+      <w:r>
+        <w:rPr>
+          <w:rFonts w:ascii="Times New Roman" w:hAnsi="Times New Roman" w:cs="Times New Roman"/>
+          <w:sz w:val="24"/>
+          <w:szCs w:val="24"/>
+        </w:rPr>
+        <w:t>fdep</w:t>
+      </w:r>
+      <w:proofErr w:type="spellEnd"/>
+      <w:r>
+        <w:rPr>
+          <w:rFonts w:ascii="Times New Roman" w:hAnsi="Times New Roman" w:cs="Times New Roman"/>
+          <w:sz w:val="24"/>
+          <w:szCs w:val="24"/>
+        </w:rPr>
+        <w:t xml:space="preserve"> on the </w:t>
+      </w:r>
+      <w:proofErr w:type="spellStart"/>
+      <w:r>
+        <w:rPr>
+          <w:rFonts w:ascii="Times New Roman" w:hAnsi="Times New Roman" w:cs="Times New Roman"/>
+          <w:sz w:val="24"/>
+          <w:szCs w:val="24"/>
+        </w:rPr>
+        <w:t>ncvoter</w:t>
+      </w:r>
+      <w:proofErr w:type="spellEnd"/>
+      <w:r>
+        <w:rPr>
+          <w:rFonts w:ascii="Times New Roman" w:hAnsi="Times New Roman" w:cs="Times New Roman"/>
+          <w:sz w:val="24"/>
+          <w:szCs w:val="24"/>
+        </w:rPr>
+        <w:t xml:space="preserve"> dataset.</w:t>
+      </w:r>
       <w:bookmarkStart w:id="0" w:name="_GoBack"/>
       <w:bookmarkEnd w:id="0"/>
-      <w:r>
-        <w:rPr>
-          <w:rFonts w:ascii="Times New Roman" w:hAnsi="Times New Roman" w:cs="Times New Roman"/>
-          <w:sz w:val="24"/>
-          <w:szCs w:val="24"/>
-        </w:rPr>
-        <w:t xml:space="preserve">The </w:t>
-      </w:r>
     </w:p>
     <w:p>
       <w:pPr>

</xml_diff>